<commit_message>
starting again on this project, with a new 'new functions', will eventually discard old but keeping for now
</commit_message>
<xml_diff>
--- a/Notes and ideas about the lyric program.docx
+++ b/Notes and ideas about the lyric program.docx
@@ -3,6 +3,246 @@
 <w:document xmlns:wpc="http://schemas.microsoft.com/office/word/2010/wordprocessingCanvas" xmlns:cx="http://schemas.microsoft.com/office/drawing/2014/chartex" xmlns:cx1="http://schemas.microsoft.com/office/drawing/2015/9/8/chartex" xmlns:cx2="http://schemas.microsoft.com/office/drawing/2015/10/21/chartex" xmlns:cx3="http://schemas.microsoft.com/office/drawing/2016/5/9/chartex" xmlns:cx4="http://schemas.microsoft.com/office/drawing/2016/5/10/chartex" xmlns:cx5="http://schemas.microsoft.com/office/drawing/2016/5/11/chartex" xmlns:cx6="http://schemas.microsoft.com/office/drawing/2016/5/12/chartex" xmlns:cx7="http://schemas.microsoft.com/office/drawing/2016/5/13/chartex" xmlns:cx8="http://schemas.microsoft.com/office/drawing/2016/5/14/chartex" xmlns:mc="http://schemas.openxmlformats.org/markup-compatibility/2006" xmlns:aink="http://schemas.microsoft.com/office/drawing/2016/ink" xmlns:am3d="http://schemas.microsoft.com/office/drawing/2017/model3d" xmlns:o="urn:schemas-microsoft-com:office:office" xmlns:r="http://schemas.openxmlformats.org/officeDocument/2006/relationships" xmlns:m="http://schemas.openxmlformats.org/officeDocument/2006/math" xmlns:v="urn:schemas-microsoft-com:vml" xmlns:wp14="http://schemas.microsoft.com/office/word/2010/wordprocessingDrawing" xmlns:wp="http://schemas.openxmlformats.org/drawingml/2006/wordprocessingDrawing" xmlns:w10="urn:schemas-microsoft-com:office:word" xmlns:w="http://schemas.openxmlformats.org/wordprocessingml/2006/main" xmlns:w14="http://schemas.microsoft.com/office/word/2010/wordml" xmlns:w15="http://schemas.microsoft.com/office/word/2012/wordml" xmlns:w16cid="http://schemas.microsoft.com/office/word/2016/wordml/cid" xmlns:w16se="http://schemas.microsoft.com/office/word/2015/wordml/symex" xmlns:wpg="http://schemas.microsoft.com/office/word/2010/wordprocessingGroup" xmlns:wpi="http://schemas.microsoft.com/office/word/2010/wordprocessingInk" xmlns:wne="http://schemas.microsoft.com/office/word/2006/wordml" xmlns:wps="http://schemas.microsoft.com/office/word/2010/wordprocessingShape" mc:Ignorable="w14 w15 w16se w16cid wp14">
   <w:body>
     <w:p>
+      <w:pPr>
+        <w:pStyle w:val="Title"/>
+      </w:pPr>
+      <w:r>
+        <w:t>NEW NOTES/STRUCTURE</w:t>
+      </w:r>
+    </w:p>
+    <w:p>
+      <w:r>
+        <w:t>The idea of the program is first to be able to scrape an artists songs lyrics into a folder which has album subfolders inside (just for later ideas).</w:t>
+      </w:r>
+      <w:r>
+        <w:t xml:space="preserve"> </w:t>
+      </w:r>
+    </w:p>
+    <w:p>
+      <w:r>
+        <w:t>Have a script which does SOLELY this. Problems to solve:</w:t>
+      </w:r>
+    </w:p>
+    <w:p>
+      <w:pPr>
+        <w:pStyle w:val="ListParagraph"/>
+        <w:numPr>
+          <w:ilvl w:val="0"/>
+          <w:numId w:val="3"/>
+        </w:numPr>
+      </w:pPr>
+      <w:r>
+        <w:t>Finding the correct artist name , ‘I couldn’t find x’ try y? Or just being able to find the right name by searching it or something – but this is minor since you could just feed in the artist page</w:t>
+      </w:r>
+    </w:p>
+    <w:p>
+      <w:pPr>
+        <w:pStyle w:val="ListParagraph"/>
+        <w:numPr>
+          <w:ilvl w:val="0"/>
+          <w:numId w:val="3"/>
+        </w:numPr>
+      </w:pPr>
+      <w:r>
+        <w:t>Getting ip banned by the website for scraping</w:t>
+      </w:r>
+    </w:p>
+    <w:p>
+      <w:pPr>
+        <w:pStyle w:val="Heading1"/>
+      </w:pPr>
+      <w:r>
+        <w:t>Data processing</w:t>
+      </w:r>
+    </w:p>
+    <w:p>
+      <w:r>
+        <w:t xml:space="preserve">This stage will depend on the </w:t>
+      </w:r>
+      <w:r>
+        <w:t>intended uses for the data but could include:</w:t>
+      </w:r>
+    </w:p>
+    <w:p>
+      <w:pPr>
+        <w:pStyle w:val="ListParagraph"/>
+        <w:numPr>
+          <w:ilvl w:val="0"/>
+          <w:numId w:val="3"/>
+        </w:numPr>
+      </w:pPr>
+      <w:r>
+        <w:t>Removing stop words which are common</w:t>
+      </w:r>
+    </w:p>
+    <w:p>
+      <w:pPr>
+        <w:pStyle w:val="ListParagraph"/>
+        <w:numPr>
+          <w:ilvl w:val="0"/>
+          <w:numId w:val="3"/>
+        </w:numPr>
+      </w:pPr>
+      <w:r>
+        <w:t>Stemming</w:t>
+      </w:r>
+    </w:p>
+    <w:p>
+      <w:pPr>
+        <w:pStyle w:val="ListParagraph"/>
+        <w:numPr>
+          <w:ilvl w:val="0"/>
+          <w:numId w:val="3"/>
+        </w:numPr>
+      </w:pPr>
+      <w:r>
+        <w:t>Lemmitization or something?</w:t>
+      </w:r>
+    </w:p>
+    <w:p>
+      <w:pPr>
+        <w:pStyle w:val="ListParagraph"/>
+        <w:numPr>
+          <w:ilvl w:val="0"/>
+          <w:numId w:val="3"/>
+        </w:numPr>
+      </w:pPr>
+      <w:r>
+        <w:t xml:space="preserve">Removing repeated words, sometimes songs are like ‘aright alright alright’ </w:t>
+      </w:r>
+    </w:p>
+    <w:p>
+      <w:pPr>
+        <w:pStyle w:val="ListParagraph"/>
+        <w:numPr>
+          <w:ilvl w:val="0"/>
+          <w:numId w:val="3"/>
+        </w:numPr>
+      </w:pPr>
+      <w:r>
+        <w:t>Remove anything between brackets of any kind</w:t>
+      </w:r>
+      <w:bookmarkStart w:id="0" w:name="_GoBack"/>
+      <w:bookmarkEnd w:id="0"/>
+    </w:p>
+    <w:p>
+      <w:r>
+        <w:t xml:space="preserve">Ways to </w:t>
+      </w:r>
+      <w:r>
+        <w:t>summarise</w:t>
+      </w:r>
+    </w:p>
+    <w:p>
+      <w:pPr>
+        <w:pStyle w:val="ListParagraph"/>
+        <w:numPr>
+          <w:ilvl w:val="0"/>
+          <w:numId w:val="4"/>
+        </w:numPr>
+      </w:pPr>
+      <w:r>
+        <w:t>Dictionary of occurrences per word</w:t>
+      </w:r>
+    </w:p>
+    <w:p>
+      <w:pPr>
+        <w:pStyle w:val="ListParagraph"/>
+        <w:numPr>
+          <w:ilvl w:val="0"/>
+          <w:numId w:val="4"/>
+        </w:numPr>
+      </w:pPr>
+      <w:r>
+        <w:t>Somehow looking at which word is most likely to follow a sentence , becomes some kind of question answering tooll which has been trained by the lyrics</w:t>
+      </w:r>
+    </w:p>
+    <w:p>
+      <w:pPr>
+        <w:pStyle w:val="Heading1"/>
+      </w:pPr>
+      <w:r>
+        <w:t>Possible ideas</w:t>
+      </w:r>
+      <w:r>
+        <w:t xml:space="preserve"> with the data</w:t>
+      </w:r>
+    </w:p>
+    <w:p>
+      <w:pPr>
+        <w:pStyle w:val="ListParagraph"/>
+        <w:numPr>
+          <w:ilvl w:val="0"/>
+          <w:numId w:val="3"/>
+        </w:numPr>
+      </w:pPr>
+      <w:r>
+        <w:t>Given a dataset of songs, write a new song which is in the style</w:t>
+      </w:r>
+    </w:p>
+    <w:p>
+      <w:pPr>
+        <w:pStyle w:val="ListParagraph"/>
+        <w:numPr>
+          <w:ilvl w:val="0"/>
+          <w:numId w:val="3"/>
+        </w:numPr>
+      </w:pPr>
+      <w:r>
+        <w:t xml:space="preserve">Comparing different artists in terms of their </w:t>
+      </w:r>
+      <w:r>
+        <w:t>full datasets</w:t>
+      </w:r>
+    </w:p>
+    <w:p>
+      <w:pPr>
+        <w:pStyle w:val="ListParagraph"/>
+        <w:numPr>
+          <w:ilvl w:val="1"/>
+          <w:numId w:val="3"/>
+        </w:numPr>
+      </w:pPr>
+      <w:r>
+        <w:t>Finding matching phrases as I had at the moment</w:t>
+      </w:r>
+    </w:p>
+    <w:p>
+      <w:pPr>
+        <w:pStyle w:val="ListParagraph"/>
+        <w:numPr>
+          <w:ilvl w:val="1"/>
+          <w:numId w:val="3"/>
+        </w:numPr>
+      </w:pPr>
+      <w:r>
+        <w:t>Using the data summaries to make simple comparisons e.g who swears more, who has more words per song</w:t>
+      </w:r>
+    </w:p>
+    <w:p>
+      <w:pPr>
+        <w:pStyle w:val="ListParagraph"/>
+        <w:numPr>
+          <w:ilvl w:val="0"/>
+          <w:numId w:val="3"/>
+        </w:numPr>
+      </w:pPr>
+      <w:r>
+        <w:t xml:space="preserve">Use an artists lyrics to answer a question, or finish a </w:t>
+      </w:r>
+      <w:r>
+        <w:t xml:space="preserve">song. </w:t>
+      </w:r>
+    </w:p>
+    <w:p>
+      <w:pPr>
+        <w:pStyle w:val="Title"/>
+      </w:pPr>
+      <w:r>
+        <w:t>OLD NOTES</w:t>
+      </w:r>
+    </w:p>
+    <w:p>
       <w:r>
         <w:t>Notes and ideas about the lyric program</w:t>
       </w:r>
@@ -28,8 +268,6 @@
       <w:pPr>
         <w:pStyle w:val="ListParagraph"/>
       </w:pPr>
-      <w:bookmarkStart w:id="0" w:name="_GoBack"/>
-      <w:bookmarkEnd w:id="0"/>
     </w:p>
     <w:p>
       <w:r>
@@ -45,23 +283,7 @@
         </w:numPr>
       </w:pPr>
       <w:r>
-        <w:t xml:space="preserve">Using the album name too? Somehow getting that in there as well. The album </w:t>
-      </w:r>
-      <w:proofErr w:type="spellStart"/>
-      <w:r>
-        <w:t>labes</w:t>
-      </w:r>
-      <w:proofErr w:type="spellEnd"/>
-      <w:r>
-        <w:t xml:space="preserve"> are in bold tags so it would be relatively easy to get them, but not sure if this is </w:t>
-      </w:r>
-      <w:proofErr w:type="gramStart"/>
-      <w:r>
-        <w:t>an  essential</w:t>
-      </w:r>
-      <w:proofErr w:type="gramEnd"/>
-      <w:r>
-        <w:t xml:space="preserve"> feature. Just makes the files tidier. Would need to split the html file based on the bold album tags</w:t>
+        <w:t>Using the album name too? Somehow getting that in there as well. The album labes are in bold tags so it would be relatively easy to get them, but not sure if this is an  essential feature. Just makes the files tidier. Would need to split the html file based on the bold album tags</w:t>
       </w:r>
     </w:p>
     <w:p>
@@ -73,26 +295,11 @@
         </w:numPr>
       </w:pPr>
       <w:r>
+        <w:lastRenderedPageBreak/>
         <w:t xml:space="preserve">When getting the lyrics, </w:t>
       </w:r>
       <w:r>
-        <w:t>being smart and taking things like “</w:t>
-      </w:r>
-      <w:proofErr w:type="spellStart"/>
-      <w:r>
-        <w:t>driftin</w:t>
-      </w:r>
-      <w:proofErr w:type="spellEnd"/>
-      <w:r>
-        <w:t xml:space="preserve">’ </w:t>
-      </w:r>
-      <w:proofErr w:type="gramStart"/>
-      <w:r>
-        <w:t>“ and</w:t>
-      </w:r>
-      <w:proofErr w:type="gramEnd"/>
-      <w:r>
-        <w:t xml:space="preserve"> turning them into ‘drifting’ so that they is a higher potential for matches.</w:t>
+        <w:t>being smart and taking things like “driftin’ “ and turning them into ‘drifting’ so that they is a higher potential for matches.</w:t>
       </w:r>
     </w:p>
     <w:p>
@@ -102,23 +309,7 @@
     </w:p>
     <w:p>
       <w:r>
-        <w:t xml:space="preserve">Another function which takes the </w:t>
-      </w:r>
-      <w:proofErr w:type="spellStart"/>
-      <w:r>
-        <w:t>artis</w:t>
-      </w:r>
-      <w:proofErr w:type="spellEnd"/>
-      <w:r>
-        <w:t xml:space="preserve"> folder as input and compiles all the lyrics into one list and then counts the occurrences of each word, returning a dictionary which c </w:t>
-      </w:r>
-      <w:proofErr w:type="gramStart"/>
-      <w:r>
-        <w:t>an</w:t>
-      </w:r>
-      <w:proofErr w:type="gramEnd"/>
-      <w:r>
-        <w:t xml:space="preserve"> then be plotted or presented.</w:t>
+        <w:t>Another function which takes the artis folder as input and compiles all the lyrics into one list and then counts the occurrences of each word, returning a dictionary which c an then be plotted or presented.</w:t>
       </w:r>
     </w:p>
     <w:p/>
@@ -135,18 +326,10 @@
     </w:p>
     <w:p>
       <w:r>
-        <w:t xml:space="preserve">Song selector – takes a base folder, and then an artist input then a </w:t>
-      </w:r>
-      <w:proofErr w:type="gramStart"/>
-      <w:r>
-        <w:t xml:space="preserve">song </w:t>
-      </w:r>
-      <w:r>
-        <w:t>,</w:t>
-      </w:r>
-      <w:proofErr w:type="gramEnd"/>
-      <w:r>
-        <w:t xml:space="preserve"> NOTE NECESSARY~?</w:t>
+        <w:t xml:space="preserve">Song selector – takes a base folder, and then an artist input then a song </w:t>
+      </w:r>
+      <w:r>
+        <w:t>, NOTE NECESSARY~?</w:t>
       </w:r>
     </w:p>
     <w:p>
@@ -167,6 +350,118 @@
 <file path=word/numbering.xml><?xml version="1.0" encoding="utf-8"?>
 <w:numbering xmlns:wpc="http://schemas.microsoft.com/office/word/2010/wordprocessingCanvas" xmlns:cx="http://schemas.microsoft.com/office/drawing/2014/chartex" xmlns:cx1="http://schemas.microsoft.com/office/drawing/2015/9/8/chartex" xmlns:cx2="http://schemas.microsoft.com/office/drawing/2015/10/21/chartex" xmlns:cx3="http://schemas.microsoft.com/office/drawing/2016/5/9/chartex" xmlns:cx4="http://schemas.microsoft.com/office/drawing/2016/5/10/chartex" xmlns:cx5="http://schemas.microsoft.com/office/drawing/2016/5/11/chartex" xmlns:cx6="http://schemas.microsoft.com/office/drawing/2016/5/12/chartex" xmlns:cx7="http://schemas.microsoft.com/office/drawing/2016/5/13/chartex" xmlns:cx8="http://schemas.microsoft.com/office/drawing/2016/5/14/chartex" xmlns:mc="http://schemas.openxmlformats.org/markup-compatibility/2006" xmlns:aink="http://schemas.microsoft.com/office/drawing/2016/ink" xmlns:am3d="http://schemas.microsoft.com/office/drawing/2017/model3d" xmlns:o="urn:schemas-microsoft-com:office:office" xmlns:r="http://schemas.openxmlformats.org/officeDocument/2006/relationships" xmlns:m="http://schemas.openxmlformats.org/officeDocument/2006/math" xmlns:v="urn:schemas-microsoft-com:vml" xmlns:wp14="http://schemas.microsoft.com/office/word/2010/wordprocessingDrawing" xmlns:wp="http://schemas.openxmlformats.org/drawingml/2006/wordprocessingDrawing" xmlns:w10="urn:schemas-microsoft-com:office:word" xmlns:w="http://schemas.openxmlformats.org/wordprocessingml/2006/main" xmlns:w14="http://schemas.microsoft.com/office/word/2010/wordml" xmlns:w15="http://schemas.microsoft.com/office/word/2012/wordml" xmlns:w16cid="http://schemas.microsoft.com/office/word/2016/wordml/cid" xmlns:w16se="http://schemas.microsoft.com/office/word/2015/wordml/symex" xmlns:wpg="http://schemas.microsoft.com/office/word/2010/wordprocessingGroup" xmlns:wpi="http://schemas.microsoft.com/office/word/2010/wordprocessingInk" xmlns:wne="http://schemas.microsoft.com/office/word/2006/wordml" xmlns:wps="http://schemas.microsoft.com/office/word/2010/wordprocessingShape" mc:Ignorable="w14 w15 w16se w16cid wp14">
   <w:abstractNum w:abstractNumId="0" w15:restartNumberingAfterBreak="0">
+    <w:nsid w:val="03B60E6C"/>
+    <w:multiLevelType w:val="hybridMultilevel"/>
+    <w:tmpl w:val="F2E6ECD4"/>
+    <w:lvl w:ilvl="0" w:tplc="816462E8">
+      <w:numFmt w:val="bullet"/>
+      <w:lvlText w:val="-"/>
+      <w:lvlJc w:val="left"/>
+      <w:pPr>
+        <w:ind w:left="720" w:hanging="360"/>
+      </w:pPr>
+      <w:rPr>
+        <w:rFonts w:ascii="Calibri" w:eastAsiaTheme="minorHAnsi" w:hAnsi="Calibri" w:cs="Calibri" w:hint="default"/>
+      </w:rPr>
+    </w:lvl>
+    <w:lvl w:ilvl="1" w:tplc="08090003" w:tentative="1">
+      <w:start w:val="1"/>
+      <w:numFmt w:val="bullet"/>
+      <w:lvlText w:val="o"/>
+      <w:lvlJc w:val="left"/>
+      <w:pPr>
+        <w:ind w:left="1440" w:hanging="360"/>
+      </w:pPr>
+      <w:rPr>
+        <w:rFonts w:ascii="Courier New" w:hAnsi="Courier New" w:cs="Courier New" w:hint="default"/>
+      </w:rPr>
+    </w:lvl>
+    <w:lvl w:ilvl="2" w:tplc="08090005" w:tentative="1">
+      <w:start w:val="1"/>
+      <w:numFmt w:val="bullet"/>
+      <w:lvlText w:val=""/>
+      <w:lvlJc w:val="left"/>
+      <w:pPr>
+        <w:ind w:left="2160" w:hanging="360"/>
+      </w:pPr>
+      <w:rPr>
+        <w:rFonts w:ascii="Wingdings" w:hAnsi="Wingdings" w:hint="default"/>
+      </w:rPr>
+    </w:lvl>
+    <w:lvl w:ilvl="3" w:tplc="08090001" w:tentative="1">
+      <w:start w:val="1"/>
+      <w:numFmt w:val="bullet"/>
+      <w:lvlText w:val=""/>
+      <w:lvlJc w:val="left"/>
+      <w:pPr>
+        <w:ind w:left="2880" w:hanging="360"/>
+      </w:pPr>
+      <w:rPr>
+        <w:rFonts w:ascii="Symbol" w:hAnsi="Symbol" w:hint="default"/>
+      </w:rPr>
+    </w:lvl>
+    <w:lvl w:ilvl="4" w:tplc="08090003" w:tentative="1">
+      <w:start w:val="1"/>
+      <w:numFmt w:val="bullet"/>
+      <w:lvlText w:val="o"/>
+      <w:lvlJc w:val="left"/>
+      <w:pPr>
+        <w:ind w:left="3600" w:hanging="360"/>
+      </w:pPr>
+      <w:rPr>
+        <w:rFonts w:ascii="Courier New" w:hAnsi="Courier New" w:cs="Courier New" w:hint="default"/>
+      </w:rPr>
+    </w:lvl>
+    <w:lvl w:ilvl="5" w:tplc="08090005" w:tentative="1">
+      <w:start w:val="1"/>
+      <w:numFmt w:val="bullet"/>
+      <w:lvlText w:val=""/>
+      <w:lvlJc w:val="left"/>
+      <w:pPr>
+        <w:ind w:left="4320" w:hanging="360"/>
+      </w:pPr>
+      <w:rPr>
+        <w:rFonts w:ascii="Wingdings" w:hAnsi="Wingdings" w:hint="default"/>
+      </w:rPr>
+    </w:lvl>
+    <w:lvl w:ilvl="6" w:tplc="08090001" w:tentative="1">
+      <w:start w:val="1"/>
+      <w:numFmt w:val="bullet"/>
+      <w:lvlText w:val=""/>
+      <w:lvlJc w:val="left"/>
+      <w:pPr>
+        <w:ind w:left="5040" w:hanging="360"/>
+      </w:pPr>
+      <w:rPr>
+        <w:rFonts w:ascii="Symbol" w:hAnsi="Symbol" w:hint="default"/>
+      </w:rPr>
+    </w:lvl>
+    <w:lvl w:ilvl="7" w:tplc="08090003" w:tentative="1">
+      <w:start w:val="1"/>
+      <w:numFmt w:val="bullet"/>
+      <w:lvlText w:val="o"/>
+      <w:lvlJc w:val="left"/>
+      <w:pPr>
+        <w:ind w:left="5760" w:hanging="360"/>
+      </w:pPr>
+      <w:rPr>
+        <w:rFonts w:ascii="Courier New" w:hAnsi="Courier New" w:cs="Courier New" w:hint="default"/>
+      </w:rPr>
+    </w:lvl>
+    <w:lvl w:ilvl="8" w:tplc="08090005" w:tentative="1">
+      <w:start w:val="1"/>
+      <w:numFmt w:val="bullet"/>
+      <w:lvlText w:val=""/>
+      <w:lvlJc w:val="left"/>
+      <w:pPr>
+        <w:ind w:left="6480" w:hanging="360"/>
+      </w:pPr>
+      <w:rPr>
+        <w:rFonts w:ascii="Wingdings" w:hAnsi="Wingdings" w:hint="default"/>
+      </w:rPr>
+    </w:lvl>
+  </w:abstractNum>
+  <w:abstractNum w:abstractNumId="1" w15:restartNumberingAfterBreak="0">
     <w:nsid w:val="2BF52324"/>
     <w:multiLevelType w:val="hybridMultilevel"/>
     <w:tmpl w:val="B86CAF10"/>
@@ -279,7 +574,7 @@
       </w:rPr>
     </w:lvl>
   </w:abstractNum>
-  <w:abstractNum w:abstractNumId="1" w15:restartNumberingAfterBreak="0">
+  <w:abstractNum w:abstractNumId="2" w15:restartNumberingAfterBreak="0">
     <w:nsid w:val="34585770"/>
     <w:multiLevelType w:val="hybridMultilevel"/>
     <w:tmpl w:val="630AF5F6"/>
@@ -392,10 +687,128 @@
       </w:rPr>
     </w:lvl>
   </w:abstractNum>
+  <w:abstractNum w:abstractNumId="3" w15:restartNumberingAfterBreak="0">
+    <w:nsid w:val="3E034731"/>
+    <w:multiLevelType w:val="hybridMultilevel"/>
+    <w:tmpl w:val="B900C3A2"/>
+    <w:lvl w:ilvl="0" w:tplc="816462E8">
+      <w:numFmt w:val="bullet"/>
+      <w:lvlText w:val="-"/>
+      <w:lvlJc w:val="left"/>
+      <w:pPr>
+        <w:ind w:left="720" w:hanging="360"/>
+      </w:pPr>
+      <w:rPr>
+        <w:rFonts w:ascii="Calibri" w:eastAsiaTheme="minorHAnsi" w:hAnsi="Calibri" w:cs="Calibri" w:hint="default"/>
+      </w:rPr>
+    </w:lvl>
+    <w:lvl w:ilvl="1" w:tplc="08090003">
+      <w:start w:val="1"/>
+      <w:numFmt w:val="bullet"/>
+      <w:lvlText w:val="o"/>
+      <w:lvlJc w:val="left"/>
+      <w:pPr>
+        <w:ind w:left="1440" w:hanging="360"/>
+      </w:pPr>
+      <w:rPr>
+        <w:rFonts w:ascii="Courier New" w:hAnsi="Courier New" w:cs="Courier New" w:hint="default"/>
+      </w:rPr>
+    </w:lvl>
+    <w:lvl w:ilvl="2" w:tplc="08090005" w:tentative="1">
+      <w:start w:val="1"/>
+      <w:numFmt w:val="bullet"/>
+      <w:lvlText w:val=""/>
+      <w:lvlJc w:val="left"/>
+      <w:pPr>
+        <w:ind w:left="2160" w:hanging="360"/>
+      </w:pPr>
+      <w:rPr>
+        <w:rFonts w:ascii="Wingdings" w:hAnsi="Wingdings" w:hint="default"/>
+      </w:rPr>
+    </w:lvl>
+    <w:lvl w:ilvl="3" w:tplc="08090001" w:tentative="1">
+      <w:start w:val="1"/>
+      <w:numFmt w:val="bullet"/>
+      <w:lvlText w:val=""/>
+      <w:lvlJc w:val="left"/>
+      <w:pPr>
+        <w:ind w:left="2880" w:hanging="360"/>
+      </w:pPr>
+      <w:rPr>
+        <w:rFonts w:ascii="Symbol" w:hAnsi="Symbol" w:hint="default"/>
+      </w:rPr>
+    </w:lvl>
+    <w:lvl w:ilvl="4" w:tplc="08090003" w:tentative="1">
+      <w:start w:val="1"/>
+      <w:numFmt w:val="bullet"/>
+      <w:lvlText w:val="o"/>
+      <w:lvlJc w:val="left"/>
+      <w:pPr>
+        <w:ind w:left="3600" w:hanging="360"/>
+      </w:pPr>
+      <w:rPr>
+        <w:rFonts w:ascii="Courier New" w:hAnsi="Courier New" w:cs="Courier New" w:hint="default"/>
+      </w:rPr>
+    </w:lvl>
+    <w:lvl w:ilvl="5" w:tplc="08090005" w:tentative="1">
+      <w:start w:val="1"/>
+      <w:numFmt w:val="bullet"/>
+      <w:lvlText w:val=""/>
+      <w:lvlJc w:val="left"/>
+      <w:pPr>
+        <w:ind w:left="4320" w:hanging="360"/>
+      </w:pPr>
+      <w:rPr>
+        <w:rFonts w:ascii="Wingdings" w:hAnsi="Wingdings" w:hint="default"/>
+      </w:rPr>
+    </w:lvl>
+    <w:lvl w:ilvl="6" w:tplc="08090001" w:tentative="1">
+      <w:start w:val="1"/>
+      <w:numFmt w:val="bullet"/>
+      <w:lvlText w:val=""/>
+      <w:lvlJc w:val="left"/>
+      <w:pPr>
+        <w:ind w:left="5040" w:hanging="360"/>
+      </w:pPr>
+      <w:rPr>
+        <w:rFonts w:ascii="Symbol" w:hAnsi="Symbol" w:hint="default"/>
+      </w:rPr>
+    </w:lvl>
+    <w:lvl w:ilvl="7" w:tplc="08090003" w:tentative="1">
+      <w:start w:val="1"/>
+      <w:numFmt w:val="bullet"/>
+      <w:lvlText w:val="o"/>
+      <w:lvlJc w:val="left"/>
+      <w:pPr>
+        <w:ind w:left="5760" w:hanging="360"/>
+      </w:pPr>
+      <w:rPr>
+        <w:rFonts w:ascii="Courier New" w:hAnsi="Courier New" w:cs="Courier New" w:hint="default"/>
+      </w:rPr>
+    </w:lvl>
+    <w:lvl w:ilvl="8" w:tplc="08090005" w:tentative="1">
+      <w:start w:val="1"/>
+      <w:numFmt w:val="bullet"/>
+      <w:lvlText w:val=""/>
+      <w:lvlJc w:val="left"/>
+      <w:pPr>
+        <w:ind w:left="6480" w:hanging="360"/>
+      </w:pPr>
+      <w:rPr>
+        <w:rFonts w:ascii="Wingdings" w:hAnsi="Wingdings" w:hint="default"/>
+      </w:rPr>
+    </w:lvl>
+  </w:abstractNum>
   <w:num w:numId="1">
+    <w:abstractNumId w:val="2"/>
+  </w:num>
+  <w:num w:numId="2">
     <w:abstractNumId w:val="1"/>
   </w:num>
-  <w:num w:numId="2">
+  <w:num w:numId="3">
+    <w:abstractNumId w:val="3"/>
+  </w:num>
+  <w:num w:numId="4">
     <w:abstractNumId w:val="0"/>
   </w:num>
 </w:numbering>
@@ -418,7 +831,7 @@
       </w:pPr>
     </w:pPrDefault>
   </w:docDefaults>
-  <w:latentStyles w:defLockedState="0" w:defUIPriority="99" w:defSemiHidden="0" w:defUnhideWhenUsed="0" w:defQFormat="0" w:count="375">
+  <w:latentStyles w:defLockedState="0" w:defUIPriority="99" w:defSemiHidden="0" w:defUnhideWhenUsed="0" w:defQFormat="0" w:count="377">
     <w:lsdException w:name="Normal" w:uiPriority="0" w:qFormat="1"/>
     <w:lsdException w:name="heading 1" w:uiPriority="9" w:qFormat="1"/>
     <w:lsdException w:name="heading 2" w:semiHidden="1" w:uiPriority="9" w:unhideWhenUsed="1" w:qFormat="1"/>
@@ -794,10 +1207,33 @@
     <w:lsdException w:name="Smart Hyperlink" w:semiHidden="1" w:unhideWhenUsed="1"/>
     <w:lsdException w:name="Hashtag" w:semiHidden="1" w:unhideWhenUsed="1"/>
     <w:lsdException w:name="Unresolved Mention" w:semiHidden="1" w:unhideWhenUsed="1"/>
+    <w:lsdException w:name="Smart Link" w:semiHidden="1" w:unhideWhenUsed="1"/>
+    <w:lsdException w:name="Smart Link Error" w:semiHidden="1" w:unhideWhenUsed="1"/>
   </w:latentStyles>
   <w:style w:type="paragraph" w:default="1" w:styleId="Normal">
     <w:name w:val="Normal"/>
     <w:qFormat/>
+  </w:style>
+  <w:style w:type="paragraph" w:styleId="Heading1">
+    <w:name w:val="heading 1"/>
+    <w:basedOn w:val="Normal"/>
+    <w:next w:val="Normal"/>
+    <w:link w:val="Heading1Char"/>
+    <w:uiPriority w:val="9"/>
+    <w:qFormat/>
+    <w:rsid w:val="00E84E49"/>
+    <w:pPr>
+      <w:keepNext/>
+      <w:keepLines/>
+      <w:spacing w:before="240" w:after="0"/>
+      <w:outlineLvl w:val="0"/>
+    </w:pPr>
+    <w:rPr>
+      <w:rFonts w:asciiTheme="majorHAnsi" w:eastAsiaTheme="majorEastAsia" w:hAnsiTheme="majorHAnsi" w:cstheme="majorBidi"/>
+      <w:color w:val="2F5496" w:themeColor="accent1" w:themeShade="BF"/>
+      <w:sz w:val="32"/>
+      <w:szCs w:val="32"/>
+    </w:rPr>
   </w:style>
   <w:style w:type="character" w:default="1" w:styleId="DefaultParagraphFont">
     <w:name w:val="Default Paragraph Font"/>
@@ -836,6 +1272,53 @@
       <w:ind w:left="720"/>
       <w:contextualSpacing/>
     </w:pPr>
+  </w:style>
+  <w:style w:type="paragraph" w:styleId="Title">
+    <w:name w:val="Title"/>
+    <w:basedOn w:val="Normal"/>
+    <w:next w:val="Normal"/>
+    <w:link w:val="TitleChar"/>
+    <w:uiPriority w:val="10"/>
+    <w:qFormat/>
+    <w:rsid w:val="00645108"/>
+    <w:pPr>
+      <w:spacing w:after="0" w:line="240" w:lineRule="auto"/>
+      <w:contextualSpacing/>
+    </w:pPr>
+    <w:rPr>
+      <w:rFonts w:asciiTheme="majorHAnsi" w:eastAsiaTheme="majorEastAsia" w:hAnsiTheme="majorHAnsi" w:cstheme="majorBidi"/>
+      <w:spacing w:val="-10"/>
+      <w:kern w:val="28"/>
+      <w:sz w:val="56"/>
+      <w:szCs w:val="56"/>
+    </w:rPr>
+  </w:style>
+  <w:style w:type="character" w:customStyle="1" w:styleId="TitleChar">
+    <w:name w:val="Title Char"/>
+    <w:basedOn w:val="DefaultParagraphFont"/>
+    <w:link w:val="Title"/>
+    <w:uiPriority w:val="10"/>
+    <w:rsid w:val="00645108"/>
+    <w:rPr>
+      <w:rFonts w:asciiTheme="majorHAnsi" w:eastAsiaTheme="majorEastAsia" w:hAnsiTheme="majorHAnsi" w:cstheme="majorBidi"/>
+      <w:spacing w:val="-10"/>
+      <w:kern w:val="28"/>
+      <w:sz w:val="56"/>
+      <w:szCs w:val="56"/>
+    </w:rPr>
+  </w:style>
+  <w:style w:type="character" w:customStyle="1" w:styleId="Heading1Char">
+    <w:name w:val="Heading 1 Char"/>
+    <w:basedOn w:val="DefaultParagraphFont"/>
+    <w:link w:val="Heading1"/>
+    <w:uiPriority w:val="9"/>
+    <w:rsid w:val="00E84E49"/>
+    <w:rPr>
+      <w:rFonts w:asciiTheme="majorHAnsi" w:eastAsiaTheme="majorEastAsia" w:hAnsiTheme="majorHAnsi" w:cstheme="majorBidi"/>
+      <w:color w:val="2F5496" w:themeColor="accent1" w:themeShade="BF"/>
+      <w:sz w:val="32"/>
+      <w:szCs w:val="32"/>
+    </w:rPr>
   </w:style>
 </w:styles>
 </file>

</xml_diff>

<commit_message>
started work on a progress text file to pick up where things left off incase of an error
</commit_message>
<xml_diff>
--- a/Notes and ideas about the lyric program.docx
+++ b/Notes and ideas about the lyric program.docx
@@ -7,20 +7,303 @@
         <w:pStyle w:val="Title"/>
       </w:pPr>
       <w:r>
+        <w:t>RESEARCH QUESTIONS</w:t>
+      </w:r>
+    </w:p>
+    <w:p/>
+    <w:p>
+      <w:pPr>
+        <w:pStyle w:val="Heading1"/>
+      </w:pPr>
+      <w:r>
+        <w:t xml:space="preserve">Can I use PCA in order to identify characteristics of artists? Could I separate out rappers and </w:t>
+      </w:r>
+      <w:proofErr w:type="spellStart"/>
+      <w:r>
+        <w:t>rockstars</w:t>
+      </w:r>
+      <w:proofErr w:type="spellEnd"/>
+    </w:p>
+    <w:p>
+      <w:r>
+        <w:t xml:space="preserve">This would require heavier processing of the song data, to remove stop words, and </w:t>
+      </w:r>
+      <w:r>
+        <w:t>stemming, then I would turn each song into a file, then use perhaps the average of every song of an artist, then use dimensionality reduction on that.</w:t>
+      </w:r>
+    </w:p>
+    <w:p>
+      <w:pPr>
+        <w:pStyle w:val="Heading1"/>
+      </w:pPr>
+      <w:r>
+        <w:t>Can I see the evolution of an artist by their album</w:t>
+      </w:r>
+      <w:r>
+        <w:t xml:space="preserve"> using similar analysis to before</w:t>
+      </w:r>
+    </w:p>
+    <w:p>
+      <w:pPr>
+        <w:pStyle w:val="Heading1"/>
+      </w:pPr>
+      <w:r>
+        <w:t>Finding the largest phrase in common between two artists</w:t>
+      </w:r>
+    </w:p>
+    <w:p>
+      <w:r>
+        <w:t xml:space="preserve">In an attempt to make cool meme videos. </w:t>
+      </w:r>
+    </w:p>
+    <w:p>
+      <w:pPr>
+        <w:pStyle w:val="Heading1"/>
+      </w:pPr>
+      <w:r>
+        <w:t xml:space="preserve">Which artist uses the X word the most, </w:t>
+      </w:r>
+      <w:r>
+        <w:t>what are the top X words used by an artist?</w:t>
+      </w:r>
+    </w:p>
+    <w:p>
+      <w:r>
+        <w:t xml:space="preserve">Will require moving of stop words </w:t>
+      </w:r>
+      <w:bookmarkStart w:id="0" w:name="_GoBack"/>
+      <w:bookmarkEnd w:id="0"/>
+    </w:p>
+    <w:p>
+      <w:pPr>
+        <w:pStyle w:val="Title"/>
+      </w:pPr>
+      <w:proofErr w:type="spellStart"/>
+      <w:r>
+        <w:t>Mechanicms</w:t>
+      </w:r>
+      <w:proofErr w:type="spellEnd"/>
+      <w:r>
+        <w:t xml:space="preserve"> to answer research questions</w:t>
+      </w:r>
+    </w:p>
+    <w:p/>
+    <w:p>
+      <w:r>
+        <w:t>Song comparison analysis</w:t>
+      </w:r>
+    </w:p>
+    <w:p>
+      <w:r>
+        <w:t xml:space="preserve">Simplifying an album or artists songs into a vector with words </w:t>
+      </w:r>
+      <w:r>
+        <w:t>encoding</w:t>
+      </w:r>
+    </w:p>
+    <w:p>
+      <w:r>
+        <w:t>Looking at basic counts of all words as a dictionary</w:t>
+      </w:r>
+    </w:p>
+    <w:p/>
+    <w:p>
+      <w:pPr>
+        <w:pStyle w:val="Title"/>
+      </w:pPr>
+      <w:r>
+        <w:t>TODO</w:t>
+      </w:r>
+    </w:p>
+    <w:p/>
+    <w:p>
+      <w:r>
+        <w:t>Little things</w:t>
+      </w:r>
+    </w:p>
+    <w:p>
+      <w:pPr>
+        <w:pStyle w:val="ListParagraph"/>
+        <w:numPr>
+          <w:ilvl w:val="0"/>
+          <w:numId w:val="9"/>
+        </w:numPr>
+      </w:pPr>
+      <w:r>
+        <w:t xml:space="preserve">Error checking if the artist already exists? Meh, not important for the </w:t>
+      </w:r>
+      <w:proofErr w:type="spellStart"/>
+      <w:r>
+        <w:t>usecase</w:t>
+      </w:r>
+      <w:proofErr w:type="spellEnd"/>
+    </w:p>
+    <w:p/>
+    <w:p>
+      <w:pPr>
+        <w:pStyle w:val="ListParagraph"/>
+        <w:numPr>
+          <w:ilvl w:val="0"/>
+          <w:numId w:val="7"/>
+        </w:numPr>
+      </w:pPr>
+      <w:r>
+        <w:t xml:space="preserve">Deciding how I want to actually use the data – start with </w:t>
+      </w:r>
+      <w:r>
+        <w:t xml:space="preserve">remaking the comparison program? </w:t>
+      </w:r>
+    </w:p>
+    <w:p>
+      <w:pPr>
+        <w:pStyle w:val="ListParagraph"/>
+        <w:numPr>
+          <w:ilvl w:val="0"/>
+          <w:numId w:val="7"/>
+        </w:numPr>
+      </w:pPr>
+      <w:r>
+        <w:t xml:space="preserve">Need a function to read in all the data files from a folder </w:t>
+      </w:r>
+    </w:p>
+    <w:p>
+      <w:pPr>
+        <w:pStyle w:val="ListParagraph"/>
+        <w:numPr>
+          <w:ilvl w:val="1"/>
+          <w:numId w:val="7"/>
+        </w:numPr>
+      </w:pPr>
+      <w:r>
+        <w:t>Want to end up with a list of lists, where each list is an album</w:t>
+      </w:r>
+    </w:p>
+    <w:p>
+      <w:pPr>
+        <w:pStyle w:val="ListParagraph"/>
+        <w:numPr>
+          <w:ilvl w:val="1"/>
+          <w:numId w:val="7"/>
+        </w:numPr>
+      </w:pPr>
+      <w:r>
+        <w:t>Later this kind of list (a list of paths to separate song files) will be sent to a function</w:t>
+      </w:r>
+    </w:p>
+    <w:p>
+      <w:pPr>
+        <w:pStyle w:val="ListParagraph"/>
+        <w:numPr>
+          <w:ilvl w:val="1"/>
+          <w:numId w:val="7"/>
+        </w:numPr>
+      </w:pPr>
+      <w:r>
+        <w:lastRenderedPageBreak/>
+        <w:t>If a later function is to ignore albums as being separate can just unfold this list structure,</w:t>
+      </w:r>
+    </w:p>
+    <w:p>
+      <w:r>
+        <w:t>COMPARISON PROGRAM</w:t>
+      </w:r>
+      <w:r>
+        <w:br/>
+      </w:r>
+    </w:p>
+    <w:p>
+      <w:pPr>
+        <w:pStyle w:val="ListParagraph"/>
+        <w:numPr>
+          <w:ilvl w:val="0"/>
+          <w:numId w:val="8"/>
+        </w:numPr>
+      </w:pPr>
+      <w:r>
+        <w:t>Eventually can make a simple UI like I did with the vocal program!</w:t>
+      </w:r>
+    </w:p>
+    <w:p>
+      <w:pPr>
+        <w:pStyle w:val="ListParagraph"/>
+        <w:numPr>
+          <w:ilvl w:val="0"/>
+          <w:numId w:val="8"/>
+        </w:numPr>
+      </w:pPr>
+      <w:r>
+        <w:t>Just compare two artists and return the longest , can mostly borrow code for this I think</w:t>
+      </w:r>
+    </w:p>
+    <w:p>
+      <w:pPr>
+        <w:pStyle w:val="ListParagraph"/>
+        <w:numPr>
+          <w:ilvl w:val="0"/>
+          <w:numId w:val="8"/>
+        </w:numPr>
+      </w:pPr>
+      <w:r>
+        <w:t xml:space="preserve">Need to </w:t>
+      </w:r>
+      <w:r>
+        <w:rPr>
+          <w:b/>
+          <w:bCs/>
+        </w:rPr>
+        <w:t>remove the punctuation</w:t>
+      </w:r>
+      <w:r>
+        <w:t xml:space="preserve"> though</w:t>
+      </w:r>
+    </w:p>
+    <w:p/>
+    <w:p>
+      <w:pPr>
+        <w:pStyle w:val="Title"/>
+      </w:pPr>
+      <w:r>
         <w:t>NEW NOTES/STRUCTURE</w:t>
       </w:r>
     </w:p>
     <w:p>
       <w:r>
-        <w:t>The idea of the program is first to be able to scrape an artists songs lyrics into a folder which has album subfolders inside (just for later ideas).</w:t>
-      </w:r>
+        <w:t xml:space="preserve">The idea of the program is first to be able to scrape an </w:t>
+      </w:r>
+      <w:proofErr w:type="spellStart"/>
+      <w:r>
+        <w:t>artists</w:t>
+      </w:r>
+      <w:proofErr w:type="spellEnd"/>
       <w:r>
         <w:t xml:space="preserve"> </w:t>
       </w:r>
-    </w:p>
-    <w:p>
-      <w:r>
-        <w:t>Have a script which does SOLELY this. Problems to solve:</w:t>
+      <w:proofErr w:type="spellStart"/>
+      <w:r>
+        <w:t>songs</w:t>
+      </w:r>
+      <w:proofErr w:type="spellEnd"/>
+      <w:r>
+        <w:t xml:space="preserve"> lyrics into a folder which has album subfolders inside (just for later ideas).</w:t>
+      </w:r>
+      <w:r>
+        <w:t xml:space="preserve"> </w:t>
+      </w:r>
+    </w:p>
+    <w:p>
+      <w:pPr>
+        <w:pStyle w:val="Heading1"/>
+      </w:pPr>
+      <w:r>
+        <w:t>Data processing</w:t>
+      </w:r>
+    </w:p>
+    <w:p>
+      <w:r>
+        <w:t xml:space="preserve">This stage will depend on the </w:t>
+      </w:r>
+      <w:r>
+        <w:t>intended uses for the data but could include:</w:t>
       </w:r>
     </w:p>
     <w:p>
@@ -32,7 +315,10 @@
         </w:numPr>
       </w:pPr>
       <w:r>
-        <w:t>Finding the correct artist name , ‘I couldn’t find x’ try y? Or just being able to find the right name by searching it or something – but this is minor since you could just feed in the artist page</w:t>
+        <w:t>Removing stop words which are common</w:t>
+      </w:r>
+      <w:r>
+        <w:t xml:space="preserve"> – this doesn’t have to be done until the data is being analysed, there is no need to save the data with this bias</w:t>
       </w:r>
     </w:p>
     <w:p>
@@ -44,23 +330,13 @@
         </w:numPr>
       </w:pPr>
       <w:r>
-        <w:t>Getting ip banned by the website for scraping</w:t>
-      </w:r>
-    </w:p>
-    <w:p>
-      <w:pPr>
-        <w:pStyle w:val="Heading1"/>
-      </w:pPr>
-      <w:r>
-        <w:t>Data processing</w:t>
-      </w:r>
-    </w:p>
-    <w:p>
-      <w:r>
-        <w:t xml:space="preserve">This stage will depend on the </w:t>
-      </w:r>
-      <w:r>
-        <w:t>intended uses for the data but could include:</w:t>
+        <w:t>Stemming</w:t>
+      </w:r>
+      <w:r>
+        <w:t xml:space="preserve"> – again, can be sorted out when the </w:t>
+      </w:r>
+      <w:r>
+        <w:t>data is processed</w:t>
       </w:r>
     </w:p>
     <w:p>
@@ -71,8 +347,13 @@
           <w:numId w:val="3"/>
         </w:numPr>
       </w:pPr>
-      <w:r>
-        <w:t>Removing stop words which are common</w:t>
+      <w:proofErr w:type="spellStart"/>
+      <w:r>
+        <w:t>Lemmitization</w:t>
+      </w:r>
+      <w:proofErr w:type="spellEnd"/>
+      <w:r>
+        <w:t xml:space="preserve"> or something?</w:t>
       </w:r>
     </w:p>
     <w:p>
@@ -82,9 +363,33 @@
           <w:ilvl w:val="0"/>
           <w:numId w:val="3"/>
         </w:numPr>
-      </w:pPr>
-      <w:r>
-        <w:t>Stemming</w:t>
+        <w:rPr>
+          <w:b/>
+          <w:bCs/>
+        </w:rPr>
+      </w:pPr>
+      <w:r>
+        <w:rPr>
+          <w:b/>
+          <w:bCs/>
+        </w:rPr>
+        <w:t xml:space="preserve">Removing repeated words, sometimes songs are like ‘aright alright </w:t>
+      </w:r>
+      <w:proofErr w:type="spellStart"/>
+      <w:r>
+        <w:rPr>
+          <w:b/>
+          <w:bCs/>
+        </w:rPr>
+        <w:t>alright</w:t>
+      </w:r>
+      <w:proofErr w:type="spellEnd"/>
+      <w:r>
+        <w:rPr>
+          <w:b/>
+          <w:bCs/>
+        </w:rPr>
+        <w:t xml:space="preserve">’ </w:t>
       </w:r>
     </w:p>
     <w:p>
@@ -96,7 +401,58 @@
         </w:numPr>
       </w:pPr>
       <w:r>
-        <w:t>Lemmitization or something?</w:t>
+        <w:t>Remove anything between brackets of any kind</w:t>
+      </w:r>
+    </w:p>
+    <w:p>
+      <w:r>
+        <w:t xml:space="preserve">Ways to </w:t>
+      </w:r>
+      <w:r>
+        <w:t>summarise</w:t>
+      </w:r>
+    </w:p>
+    <w:p>
+      <w:pPr>
+        <w:pStyle w:val="ListParagraph"/>
+        <w:numPr>
+          <w:ilvl w:val="0"/>
+          <w:numId w:val="4"/>
+        </w:numPr>
+      </w:pPr>
+      <w:r>
+        <w:t>Dictionary of occurrences per word</w:t>
+      </w:r>
+    </w:p>
+    <w:p>
+      <w:pPr>
+        <w:pStyle w:val="ListParagraph"/>
+        <w:numPr>
+          <w:ilvl w:val="0"/>
+          <w:numId w:val="4"/>
+        </w:numPr>
+      </w:pPr>
+      <w:r>
+        <w:t xml:space="preserve">Somehow looking at which word is most likely to follow a sentence , becomes some kind of question answering </w:t>
+      </w:r>
+      <w:proofErr w:type="spellStart"/>
+      <w:r>
+        <w:t>tooll</w:t>
+      </w:r>
+      <w:proofErr w:type="spellEnd"/>
+      <w:r>
+        <w:t xml:space="preserve"> which has been trained by the lyrics</w:t>
+      </w:r>
+    </w:p>
+    <w:p>
+      <w:pPr>
+        <w:pStyle w:val="Heading1"/>
+      </w:pPr>
+      <w:r>
+        <w:t>Possible ideas</w:t>
+      </w:r>
+      <w:r>
+        <w:t xml:space="preserve"> with the data</w:t>
       </w:r>
     </w:p>
     <w:p>
@@ -108,7 +464,7 @@
         </w:numPr>
       </w:pPr>
       <w:r>
-        <w:t xml:space="preserve">Removing repeated words, sometimes songs are like ‘aright alright alright’ </w:t>
+        <w:t>Given a dataset of songs, write a new song which is in the style</w:t>
       </w:r>
     </w:p>
     <w:p>
@@ -120,52 +476,42 @@
         </w:numPr>
       </w:pPr>
       <w:r>
-        <w:t>Remove anything between brackets of any kind</w:t>
-      </w:r>
-      <w:bookmarkStart w:id="0" w:name="_GoBack"/>
-      <w:bookmarkEnd w:id="0"/>
-    </w:p>
-    <w:p>
-      <w:r>
-        <w:t xml:space="preserve">Ways to </w:t>
-      </w:r>
-      <w:r>
-        <w:t>summarise</w:t>
+        <w:t xml:space="preserve">Comparing different artists in terms of their </w:t>
+      </w:r>
+      <w:r>
+        <w:t>full datasets</w:t>
       </w:r>
     </w:p>
     <w:p>
       <w:pPr>
         <w:pStyle w:val="ListParagraph"/>
         <w:numPr>
-          <w:ilvl w:val="0"/>
-          <w:numId w:val="4"/>
+          <w:ilvl w:val="1"/>
+          <w:numId w:val="3"/>
         </w:numPr>
       </w:pPr>
       <w:r>
-        <w:t>Dictionary of occurrences per word</w:t>
+        <w:t>Finding matching phrases as I had at the moment</w:t>
       </w:r>
     </w:p>
     <w:p>
       <w:pPr>
         <w:pStyle w:val="ListParagraph"/>
         <w:numPr>
-          <w:ilvl w:val="0"/>
-          <w:numId w:val="4"/>
+          <w:ilvl w:val="1"/>
+          <w:numId w:val="3"/>
         </w:numPr>
       </w:pPr>
       <w:r>
-        <w:t>Somehow looking at which word is most likely to follow a sentence , becomes some kind of question answering tooll which has been trained by the lyrics</w:t>
-      </w:r>
-    </w:p>
-    <w:p>
-      <w:pPr>
-        <w:pStyle w:val="Heading1"/>
-      </w:pPr>
-      <w:r>
-        <w:t>Possible ideas</w:t>
-      </w:r>
-      <w:r>
-        <w:t xml:space="preserve"> with the data</w:t>
+        <w:t xml:space="preserve">Using the data summaries to make simple comparisons </w:t>
+      </w:r>
+      <w:proofErr w:type="spellStart"/>
+      <w:r>
+        <w:t>e.g</w:t>
+      </w:r>
+      <w:proofErr w:type="spellEnd"/>
+      <w:r>
+        <w:t xml:space="preserve"> who swears more, who has more words per song</w:t>
       </w:r>
     </w:p>
     <w:p>
@@ -177,58 +523,15 @@
         </w:numPr>
       </w:pPr>
       <w:r>
-        <w:t>Given a dataset of songs, write a new song which is in the style</w:t>
-      </w:r>
-    </w:p>
-    <w:p>
-      <w:pPr>
-        <w:pStyle w:val="ListParagraph"/>
-        <w:numPr>
-          <w:ilvl w:val="0"/>
-          <w:numId w:val="3"/>
-        </w:numPr>
-      </w:pPr>
-      <w:r>
-        <w:t xml:space="preserve">Comparing different artists in terms of their </w:t>
-      </w:r>
-      <w:r>
-        <w:t>full datasets</w:t>
-      </w:r>
-    </w:p>
-    <w:p>
-      <w:pPr>
-        <w:pStyle w:val="ListParagraph"/>
-        <w:numPr>
-          <w:ilvl w:val="1"/>
-          <w:numId w:val="3"/>
-        </w:numPr>
-      </w:pPr>
-      <w:r>
-        <w:t>Finding matching phrases as I had at the moment</w:t>
-      </w:r>
-    </w:p>
-    <w:p>
-      <w:pPr>
-        <w:pStyle w:val="ListParagraph"/>
-        <w:numPr>
-          <w:ilvl w:val="1"/>
-          <w:numId w:val="3"/>
-        </w:numPr>
-      </w:pPr>
-      <w:r>
-        <w:t>Using the data summaries to make simple comparisons e.g who swears more, who has more words per song</w:t>
-      </w:r>
-    </w:p>
-    <w:p>
-      <w:pPr>
-        <w:pStyle w:val="ListParagraph"/>
-        <w:numPr>
-          <w:ilvl w:val="0"/>
-          <w:numId w:val="3"/>
-        </w:numPr>
-      </w:pPr>
-      <w:r>
-        <w:t xml:space="preserve">Use an artists lyrics to answer a question, or finish a </w:t>
+        <w:t xml:space="preserve">Use an </w:t>
+      </w:r>
+      <w:proofErr w:type="spellStart"/>
+      <w:r>
+        <w:t>artists</w:t>
+      </w:r>
+      <w:proofErr w:type="spellEnd"/>
+      <w:r>
+        <w:t xml:space="preserve"> lyrics to answer a question, or finish a </w:t>
       </w:r>
       <w:r>
         <w:t xml:space="preserve">song. </w:t>
@@ -283,7 +586,16 @@
         </w:numPr>
       </w:pPr>
       <w:r>
-        <w:t>Using the album name too? Somehow getting that in there as well. The album labes are in bold tags so it would be relatively easy to get them, but not sure if this is an  essential feature. Just makes the files tidier. Would need to split the html file based on the bold album tags</w:t>
+        <w:lastRenderedPageBreak/>
+        <w:t xml:space="preserve">Using the album name too? Somehow getting that in there as well. The album </w:t>
+      </w:r>
+      <w:proofErr w:type="spellStart"/>
+      <w:r>
+        <w:t>labes</w:t>
+      </w:r>
+      <w:proofErr w:type="spellEnd"/>
+      <w:r>
+        <w:t xml:space="preserve"> are in bold tags so it would be relatively easy to get them, but not sure if this is an  essential feature. Just makes the files tidier. Would need to split the html file based on the bold album tags</w:t>
       </w:r>
     </w:p>
     <w:p>
@@ -295,11 +607,18 @@
         </w:numPr>
       </w:pPr>
       <w:r>
-        <w:lastRenderedPageBreak/>
         <w:t xml:space="preserve">When getting the lyrics, </w:t>
       </w:r>
       <w:r>
-        <w:t>being smart and taking things like “driftin’ “ and turning them into ‘drifting’ so that they is a higher potential for matches.</w:t>
+        <w:t>being smart and taking things like “</w:t>
+      </w:r>
+      <w:proofErr w:type="spellStart"/>
+      <w:r>
+        <w:t>driftin</w:t>
+      </w:r>
+      <w:proofErr w:type="spellEnd"/>
+      <w:r>
+        <w:t>’ “ and turning them into ‘drifting’ so that they is a higher potential for matches.</w:t>
       </w:r>
     </w:p>
     <w:p>
@@ -309,7 +628,23 @@
     </w:p>
     <w:p>
       <w:r>
-        <w:t>Another function which takes the artis folder as input and compiles all the lyrics into one list and then counts the occurrences of each word, returning a dictionary which c an then be plotted or presented.</w:t>
+        <w:t xml:space="preserve">Another function which takes the </w:t>
+      </w:r>
+      <w:proofErr w:type="spellStart"/>
+      <w:r>
+        <w:t>artis</w:t>
+      </w:r>
+      <w:proofErr w:type="spellEnd"/>
+      <w:r>
+        <w:t xml:space="preserve"> folder as input and compiles all the lyrics into one list and then counts the occurrences of each word, returning a dictionary which </w:t>
+      </w:r>
+      <w:proofErr w:type="spellStart"/>
+      <w:r>
+        <w:t>c an</w:t>
+      </w:r>
+      <w:proofErr w:type="spellEnd"/>
+      <w:r>
+        <w:t xml:space="preserve"> then be plotted or presented.</w:t>
       </w:r>
     </w:p>
     <w:p/>
@@ -575,6 +910,119 @@
     </w:lvl>
   </w:abstractNum>
   <w:abstractNum w:abstractNumId="2" w15:restartNumberingAfterBreak="0">
+    <w:nsid w:val="2F341F59"/>
+    <w:multiLevelType w:val="hybridMultilevel"/>
+    <w:tmpl w:val="A024EB98"/>
+    <w:lvl w:ilvl="0" w:tplc="08090001">
+      <w:start w:val="1"/>
+      <w:numFmt w:val="bullet"/>
+      <w:lvlText w:val=""/>
+      <w:lvlJc w:val="left"/>
+      <w:pPr>
+        <w:ind w:left="720" w:hanging="360"/>
+      </w:pPr>
+      <w:rPr>
+        <w:rFonts w:ascii="Symbol" w:hAnsi="Symbol" w:hint="default"/>
+      </w:rPr>
+    </w:lvl>
+    <w:lvl w:ilvl="1" w:tplc="08090003">
+      <w:start w:val="1"/>
+      <w:numFmt w:val="bullet"/>
+      <w:lvlText w:val="o"/>
+      <w:lvlJc w:val="left"/>
+      <w:pPr>
+        <w:ind w:left="1440" w:hanging="360"/>
+      </w:pPr>
+      <w:rPr>
+        <w:rFonts w:ascii="Courier New" w:hAnsi="Courier New" w:cs="Courier New" w:hint="default"/>
+      </w:rPr>
+    </w:lvl>
+    <w:lvl w:ilvl="2" w:tplc="08090005" w:tentative="1">
+      <w:start w:val="1"/>
+      <w:numFmt w:val="bullet"/>
+      <w:lvlText w:val=""/>
+      <w:lvlJc w:val="left"/>
+      <w:pPr>
+        <w:ind w:left="2160" w:hanging="360"/>
+      </w:pPr>
+      <w:rPr>
+        <w:rFonts w:ascii="Wingdings" w:hAnsi="Wingdings" w:hint="default"/>
+      </w:rPr>
+    </w:lvl>
+    <w:lvl w:ilvl="3" w:tplc="08090001" w:tentative="1">
+      <w:start w:val="1"/>
+      <w:numFmt w:val="bullet"/>
+      <w:lvlText w:val=""/>
+      <w:lvlJc w:val="left"/>
+      <w:pPr>
+        <w:ind w:left="2880" w:hanging="360"/>
+      </w:pPr>
+      <w:rPr>
+        <w:rFonts w:ascii="Symbol" w:hAnsi="Symbol" w:hint="default"/>
+      </w:rPr>
+    </w:lvl>
+    <w:lvl w:ilvl="4" w:tplc="08090003" w:tentative="1">
+      <w:start w:val="1"/>
+      <w:numFmt w:val="bullet"/>
+      <w:lvlText w:val="o"/>
+      <w:lvlJc w:val="left"/>
+      <w:pPr>
+        <w:ind w:left="3600" w:hanging="360"/>
+      </w:pPr>
+      <w:rPr>
+        <w:rFonts w:ascii="Courier New" w:hAnsi="Courier New" w:cs="Courier New" w:hint="default"/>
+      </w:rPr>
+    </w:lvl>
+    <w:lvl w:ilvl="5" w:tplc="08090005" w:tentative="1">
+      <w:start w:val="1"/>
+      <w:numFmt w:val="bullet"/>
+      <w:lvlText w:val=""/>
+      <w:lvlJc w:val="left"/>
+      <w:pPr>
+        <w:ind w:left="4320" w:hanging="360"/>
+      </w:pPr>
+      <w:rPr>
+        <w:rFonts w:ascii="Wingdings" w:hAnsi="Wingdings" w:hint="default"/>
+      </w:rPr>
+    </w:lvl>
+    <w:lvl w:ilvl="6" w:tplc="08090001" w:tentative="1">
+      <w:start w:val="1"/>
+      <w:numFmt w:val="bullet"/>
+      <w:lvlText w:val=""/>
+      <w:lvlJc w:val="left"/>
+      <w:pPr>
+        <w:ind w:left="5040" w:hanging="360"/>
+      </w:pPr>
+      <w:rPr>
+        <w:rFonts w:ascii="Symbol" w:hAnsi="Symbol" w:hint="default"/>
+      </w:rPr>
+    </w:lvl>
+    <w:lvl w:ilvl="7" w:tplc="08090003" w:tentative="1">
+      <w:start w:val="1"/>
+      <w:numFmt w:val="bullet"/>
+      <w:lvlText w:val="o"/>
+      <w:lvlJc w:val="left"/>
+      <w:pPr>
+        <w:ind w:left="5760" w:hanging="360"/>
+      </w:pPr>
+      <w:rPr>
+        <w:rFonts w:ascii="Courier New" w:hAnsi="Courier New" w:cs="Courier New" w:hint="default"/>
+      </w:rPr>
+    </w:lvl>
+    <w:lvl w:ilvl="8" w:tplc="08090005" w:tentative="1">
+      <w:start w:val="1"/>
+      <w:numFmt w:val="bullet"/>
+      <w:lvlText w:val=""/>
+      <w:lvlJc w:val="left"/>
+      <w:pPr>
+        <w:ind w:left="6480" w:hanging="360"/>
+      </w:pPr>
+      <w:rPr>
+        <w:rFonts w:ascii="Wingdings" w:hAnsi="Wingdings" w:hint="default"/>
+      </w:rPr>
+    </w:lvl>
+  </w:abstractNum>
+  <w:abstractNum w:abstractNumId="3" w15:restartNumberingAfterBreak="0">
     <w:nsid w:val="34585770"/>
     <w:multiLevelType w:val="hybridMultilevel"/>
     <w:tmpl w:val="630AF5F6"/>
@@ -687,7 +1135,7 @@
       </w:rPr>
     </w:lvl>
   </w:abstractNum>
-  <w:abstractNum w:abstractNumId="3" w15:restartNumberingAfterBreak="0">
+  <w:abstractNum w:abstractNumId="4" w15:restartNumberingAfterBreak="0">
     <w:nsid w:val="3E034731"/>
     <w:multiLevelType w:val="hybridMultilevel"/>
     <w:tmpl w:val="B900C3A2"/>
@@ -799,17 +1247,484 @@
       </w:rPr>
     </w:lvl>
   </w:abstractNum>
+  <w:abstractNum w:abstractNumId="5" w15:restartNumberingAfterBreak="0">
+    <w:nsid w:val="555263C5"/>
+    <w:multiLevelType w:val="hybridMultilevel"/>
+    <w:tmpl w:val="8A729C4C"/>
+    <w:lvl w:ilvl="0" w:tplc="08090001">
+      <w:start w:val="1"/>
+      <w:numFmt w:val="bullet"/>
+      <w:lvlText w:val=""/>
+      <w:lvlJc w:val="left"/>
+      <w:pPr>
+        <w:ind w:left="720" w:hanging="360"/>
+      </w:pPr>
+      <w:rPr>
+        <w:rFonts w:ascii="Symbol" w:hAnsi="Symbol" w:hint="default"/>
+      </w:rPr>
+    </w:lvl>
+    <w:lvl w:ilvl="1" w:tplc="08090003" w:tentative="1">
+      <w:start w:val="1"/>
+      <w:numFmt w:val="bullet"/>
+      <w:lvlText w:val="o"/>
+      <w:lvlJc w:val="left"/>
+      <w:pPr>
+        <w:ind w:left="1440" w:hanging="360"/>
+      </w:pPr>
+      <w:rPr>
+        <w:rFonts w:ascii="Courier New" w:hAnsi="Courier New" w:cs="Courier New" w:hint="default"/>
+      </w:rPr>
+    </w:lvl>
+    <w:lvl w:ilvl="2" w:tplc="08090005" w:tentative="1">
+      <w:start w:val="1"/>
+      <w:numFmt w:val="bullet"/>
+      <w:lvlText w:val=""/>
+      <w:lvlJc w:val="left"/>
+      <w:pPr>
+        <w:ind w:left="2160" w:hanging="360"/>
+      </w:pPr>
+      <w:rPr>
+        <w:rFonts w:ascii="Wingdings" w:hAnsi="Wingdings" w:hint="default"/>
+      </w:rPr>
+    </w:lvl>
+    <w:lvl w:ilvl="3" w:tplc="08090001" w:tentative="1">
+      <w:start w:val="1"/>
+      <w:numFmt w:val="bullet"/>
+      <w:lvlText w:val=""/>
+      <w:lvlJc w:val="left"/>
+      <w:pPr>
+        <w:ind w:left="2880" w:hanging="360"/>
+      </w:pPr>
+      <w:rPr>
+        <w:rFonts w:ascii="Symbol" w:hAnsi="Symbol" w:hint="default"/>
+      </w:rPr>
+    </w:lvl>
+    <w:lvl w:ilvl="4" w:tplc="08090003" w:tentative="1">
+      <w:start w:val="1"/>
+      <w:numFmt w:val="bullet"/>
+      <w:lvlText w:val="o"/>
+      <w:lvlJc w:val="left"/>
+      <w:pPr>
+        <w:ind w:left="3600" w:hanging="360"/>
+      </w:pPr>
+      <w:rPr>
+        <w:rFonts w:ascii="Courier New" w:hAnsi="Courier New" w:cs="Courier New" w:hint="default"/>
+      </w:rPr>
+    </w:lvl>
+    <w:lvl w:ilvl="5" w:tplc="08090005" w:tentative="1">
+      <w:start w:val="1"/>
+      <w:numFmt w:val="bullet"/>
+      <w:lvlText w:val=""/>
+      <w:lvlJc w:val="left"/>
+      <w:pPr>
+        <w:ind w:left="4320" w:hanging="360"/>
+      </w:pPr>
+      <w:rPr>
+        <w:rFonts w:ascii="Wingdings" w:hAnsi="Wingdings" w:hint="default"/>
+      </w:rPr>
+    </w:lvl>
+    <w:lvl w:ilvl="6" w:tplc="08090001" w:tentative="1">
+      <w:start w:val="1"/>
+      <w:numFmt w:val="bullet"/>
+      <w:lvlText w:val=""/>
+      <w:lvlJc w:val="left"/>
+      <w:pPr>
+        <w:ind w:left="5040" w:hanging="360"/>
+      </w:pPr>
+      <w:rPr>
+        <w:rFonts w:ascii="Symbol" w:hAnsi="Symbol" w:hint="default"/>
+      </w:rPr>
+    </w:lvl>
+    <w:lvl w:ilvl="7" w:tplc="08090003" w:tentative="1">
+      <w:start w:val="1"/>
+      <w:numFmt w:val="bullet"/>
+      <w:lvlText w:val="o"/>
+      <w:lvlJc w:val="left"/>
+      <w:pPr>
+        <w:ind w:left="5760" w:hanging="360"/>
+      </w:pPr>
+      <w:rPr>
+        <w:rFonts w:ascii="Courier New" w:hAnsi="Courier New" w:cs="Courier New" w:hint="default"/>
+      </w:rPr>
+    </w:lvl>
+    <w:lvl w:ilvl="8" w:tplc="08090005" w:tentative="1">
+      <w:start w:val="1"/>
+      <w:numFmt w:val="bullet"/>
+      <w:lvlText w:val=""/>
+      <w:lvlJc w:val="left"/>
+      <w:pPr>
+        <w:ind w:left="6480" w:hanging="360"/>
+      </w:pPr>
+      <w:rPr>
+        <w:rFonts w:ascii="Wingdings" w:hAnsi="Wingdings" w:hint="default"/>
+      </w:rPr>
+    </w:lvl>
+  </w:abstractNum>
+  <w:abstractNum w:abstractNumId="6" w15:restartNumberingAfterBreak="0">
+    <w:nsid w:val="561E1363"/>
+    <w:multiLevelType w:val="hybridMultilevel"/>
+    <w:tmpl w:val="E828F7CA"/>
+    <w:lvl w:ilvl="0" w:tplc="08090001">
+      <w:start w:val="1"/>
+      <w:numFmt w:val="bullet"/>
+      <w:lvlText w:val=""/>
+      <w:lvlJc w:val="left"/>
+      <w:pPr>
+        <w:ind w:left="720" w:hanging="360"/>
+      </w:pPr>
+      <w:rPr>
+        <w:rFonts w:ascii="Symbol" w:hAnsi="Symbol" w:hint="default"/>
+      </w:rPr>
+    </w:lvl>
+    <w:lvl w:ilvl="1" w:tplc="08090003" w:tentative="1">
+      <w:start w:val="1"/>
+      <w:numFmt w:val="bullet"/>
+      <w:lvlText w:val="o"/>
+      <w:lvlJc w:val="left"/>
+      <w:pPr>
+        <w:ind w:left="1440" w:hanging="360"/>
+      </w:pPr>
+      <w:rPr>
+        <w:rFonts w:ascii="Courier New" w:hAnsi="Courier New" w:cs="Courier New" w:hint="default"/>
+      </w:rPr>
+    </w:lvl>
+    <w:lvl w:ilvl="2" w:tplc="08090005" w:tentative="1">
+      <w:start w:val="1"/>
+      <w:numFmt w:val="bullet"/>
+      <w:lvlText w:val=""/>
+      <w:lvlJc w:val="left"/>
+      <w:pPr>
+        <w:ind w:left="2160" w:hanging="360"/>
+      </w:pPr>
+      <w:rPr>
+        <w:rFonts w:ascii="Wingdings" w:hAnsi="Wingdings" w:hint="default"/>
+      </w:rPr>
+    </w:lvl>
+    <w:lvl w:ilvl="3" w:tplc="08090001" w:tentative="1">
+      <w:start w:val="1"/>
+      <w:numFmt w:val="bullet"/>
+      <w:lvlText w:val=""/>
+      <w:lvlJc w:val="left"/>
+      <w:pPr>
+        <w:ind w:left="2880" w:hanging="360"/>
+      </w:pPr>
+      <w:rPr>
+        <w:rFonts w:ascii="Symbol" w:hAnsi="Symbol" w:hint="default"/>
+      </w:rPr>
+    </w:lvl>
+    <w:lvl w:ilvl="4" w:tplc="08090003" w:tentative="1">
+      <w:start w:val="1"/>
+      <w:numFmt w:val="bullet"/>
+      <w:lvlText w:val="o"/>
+      <w:lvlJc w:val="left"/>
+      <w:pPr>
+        <w:ind w:left="3600" w:hanging="360"/>
+      </w:pPr>
+      <w:rPr>
+        <w:rFonts w:ascii="Courier New" w:hAnsi="Courier New" w:cs="Courier New" w:hint="default"/>
+      </w:rPr>
+    </w:lvl>
+    <w:lvl w:ilvl="5" w:tplc="08090005" w:tentative="1">
+      <w:start w:val="1"/>
+      <w:numFmt w:val="bullet"/>
+      <w:lvlText w:val=""/>
+      <w:lvlJc w:val="left"/>
+      <w:pPr>
+        <w:ind w:left="4320" w:hanging="360"/>
+      </w:pPr>
+      <w:rPr>
+        <w:rFonts w:ascii="Wingdings" w:hAnsi="Wingdings" w:hint="default"/>
+      </w:rPr>
+    </w:lvl>
+    <w:lvl w:ilvl="6" w:tplc="08090001" w:tentative="1">
+      <w:start w:val="1"/>
+      <w:numFmt w:val="bullet"/>
+      <w:lvlText w:val=""/>
+      <w:lvlJc w:val="left"/>
+      <w:pPr>
+        <w:ind w:left="5040" w:hanging="360"/>
+      </w:pPr>
+      <w:rPr>
+        <w:rFonts w:ascii="Symbol" w:hAnsi="Symbol" w:hint="default"/>
+      </w:rPr>
+    </w:lvl>
+    <w:lvl w:ilvl="7" w:tplc="08090003" w:tentative="1">
+      <w:start w:val="1"/>
+      <w:numFmt w:val="bullet"/>
+      <w:lvlText w:val="o"/>
+      <w:lvlJc w:val="left"/>
+      <w:pPr>
+        <w:ind w:left="5760" w:hanging="360"/>
+      </w:pPr>
+      <w:rPr>
+        <w:rFonts w:ascii="Courier New" w:hAnsi="Courier New" w:cs="Courier New" w:hint="default"/>
+      </w:rPr>
+    </w:lvl>
+    <w:lvl w:ilvl="8" w:tplc="08090005" w:tentative="1">
+      <w:start w:val="1"/>
+      <w:numFmt w:val="bullet"/>
+      <w:lvlText w:val=""/>
+      <w:lvlJc w:val="left"/>
+      <w:pPr>
+        <w:ind w:left="6480" w:hanging="360"/>
+      </w:pPr>
+      <w:rPr>
+        <w:rFonts w:ascii="Wingdings" w:hAnsi="Wingdings" w:hint="default"/>
+      </w:rPr>
+    </w:lvl>
+  </w:abstractNum>
+  <w:abstractNum w:abstractNumId="7" w15:restartNumberingAfterBreak="0">
+    <w:nsid w:val="7152146C"/>
+    <w:multiLevelType w:val="hybridMultilevel"/>
+    <w:tmpl w:val="367A4624"/>
+    <w:lvl w:ilvl="0" w:tplc="08090001">
+      <w:start w:val="1"/>
+      <w:numFmt w:val="bullet"/>
+      <w:lvlText w:val=""/>
+      <w:lvlJc w:val="left"/>
+      <w:pPr>
+        <w:ind w:left="720" w:hanging="360"/>
+      </w:pPr>
+      <w:rPr>
+        <w:rFonts w:ascii="Symbol" w:hAnsi="Symbol" w:hint="default"/>
+      </w:rPr>
+    </w:lvl>
+    <w:lvl w:ilvl="1" w:tplc="08090003" w:tentative="1">
+      <w:start w:val="1"/>
+      <w:numFmt w:val="bullet"/>
+      <w:lvlText w:val="o"/>
+      <w:lvlJc w:val="left"/>
+      <w:pPr>
+        <w:ind w:left="1440" w:hanging="360"/>
+      </w:pPr>
+      <w:rPr>
+        <w:rFonts w:ascii="Courier New" w:hAnsi="Courier New" w:cs="Courier New" w:hint="default"/>
+      </w:rPr>
+    </w:lvl>
+    <w:lvl w:ilvl="2" w:tplc="08090005" w:tentative="1">
+      <w:start w:val="1"/>
+      <w:numFmt w:val="bullet"/>
+      <w:lvlText w:val=""/>
+      <w:lvlJc w:val="left"/>
+      <w:pPr>
+        <w:ind w:left="2160" w:hanging="360"/>
+      </w:pPr>
+      <w:rPr>
+        <w:rFonts w:ascii="Wingdings" w:hAnsi="Wingdings" w:hint="default"/>
+      </w:rPr>
+    </w:lvl>
+    <w:lvl w:ilvl="3" w:tplc="08090001" w:tentative="1">
+      <w:start w:val="1"/>
+      <w:numFmt w:val="bullet"/>
+      <w:lvlText w:val=""/>
+      <w:lvlJc w:val="left"/>
+      <w:pPr>
+        <w:ind w:left="2880" w:hanging="360"/>
+      </w:pPr>
+      <w:rPr>
+        <w:rFonts w:ascii="Symbol" w:hAnsi="Symbol" w:hint="default"/>
+      </w:rPr>
+    </w:lvl>
+    <w:lvl w:ilvl="4" w:tplc="08090003" w:tentative="1">
+      <w:start w:val="1"/>
+      <w:numFmt w:val="bullet"/>
+      <w:lvlText w:val="o"/>
+      <w:lvlJc w:val="left"/>
+      <w:pPr>
+        <w:ind w:left="3600" w:hanging="360"/>
+      </w:pPr>
+      <w:rPr>
+        <w:rFonts w:ascii="Courier New" w:hAnsi="Courier New" w:cs="Courier New" w:hint="default"/>
+      </w:rPr>
+    </w:lvl>
+    <w:lvl w:ilvl="5" w:tplc="08090005" w:tentative="1">
+      <w:start w:val="1"/>
+      <w:numFmt w:val="bullet"/>
+      <w:lvlText w:val=""/>
+      <w:lvlJc w:val="left"/>
+      <w:pPr>
+        <w:ind w:left="4320" w:hanging="360"/>
+      </w:pPr>
+      <w:rPr>
+        <w:rFonts w:ascii="Wingdings" w:hAnsi="Wingdings" w:hint="default"/>
+      </w:rPr>
+    </w:lvl>
+    <w:lvl w:ilvl="6" w:tplc="08090001" w:tentative="1">
+      <w:start w:val="1"/>
+      <w:numFmt w:val="bullet"/>
+      <w:lvlText w:val=""/>
+      <w:lvlJc w:val="left"/>
+      <w:pPr>
+        <w:ind w:left="5040" w:hanging="360"/>
+      </w:pPr>
+      <w:rPr>
+        <w:rFonts w:ascii="Symbol" w:hAnsi="Symbol" w:hint="default"/>
+      </w:rPr>
+    </w:lvl>
+    <w:lvl w:ilvl="7" w:tplc="08090003" w:tentative="1">
+      <w:start w:val="1"/>
+      <w:numFmt w:val="bullet"/>
+      <w:lvlText w:val="o"/>
+      <w:lvlJc w:val="left"/>
+      <w:pPr>
+        <w:ind w:left="5760" w:hanging="360"/>
+      </w:pPr>
+      <w:rPr>
+        <w:rFonts w:ascii="Courier New" w:hAnsi="Courier New" w:cs="Courier New" w:hint="default"/>
+      </w:rPr>
+    </w:lvl>
+    <w:lvl w:ilvl="8" w:tplc="08090005" w:tentative="1">
+      <w:start w:val="1"/>
+      <w:numFmt w:val="bullet"/>
+      <w:lvlText w:val=""/>
+      <w:lvlJc w:val="left"/>
+      <w:pPr>
+        <w:ind w:left="6480" w:hanging="360"/>
+      </w:pPr>
+      <w:rPr>
+        <w:rFonts w:ascii="Wingdings" w:hAnsi="Wingdings" w:hint="default"/>
+      </w:rPr>
+    </w:lvl>
+  </w:abstractNum>
+  <w:abstractNum w:abstractNumId="8" w15:restartNumberingAfterBreak="0">
+    <w:nsid w:val="7CE36EF8"/>
+    <w:multiLevelType w:val="hybridMultilevel"/>
+    <w:tmpl w:val="CD3403C8"/>
+    <w:lvl w:ilvl="0" w:tplc="08090001">
+      <w:start w:val="1"/>
+      <w:numFmt w:val="bullet"/>
+      <w:lvlText w:val=""/>
+      <w:lvlJc w:val="left"/>
+      <w:pPr>
+        <w:ind w:left="720" w:hanging="360"/>
+      </w:pPr>
+      <w:rPr>
+        <w:rFonts w:ascii="Symbol" w:hAnsi="Symbol" w:hint="default"/>
+      </w:rPr>
+    </w:lvl>
+    <w:lvl w:ilvl="1" w:tplc="08090003" w:tentative="1">
+      <w:start w:val="1"/>
+      <w:numFmt w:val="bullet"/>
+      <w:lvlText w:val="o"/>
+      <w:lvlJc w:val="left"/>
+      <w:pPr>
+        <w:ind w:left="1440" w:hanging="360"/>
+      </w:pPr>
+      <w:rPr>
+        <w:rFonts w:ascii="Courier New" w:hAnsi="Courier New" w:cs="Courier New" w:hint="default"/>
+      </w:rPr>
+    </w:lvl>
+    <w:lvl w:ilvl="2" w:tplc="08090005" w:tentative="1">
+      <w:start w:val="1"/>
+      <w:numFmt w:val="bullet"/>
+      <w:lvlText w:val=""/>
+      <w:lvlJc w:val="left"/>
+      <w:pPr>
+        <w:ind w:left="2160" w:hanging="360"/>
+      </w:pPr>
+      <w:rPr>
+        <w:rFonts w:ascii="Wingdings" w:hAnsi="Wingdings" w:hint="default"/>
+      </w:rPr>
+    </w:lvl>
+    <w:lvl w:ilvl="3" w:tplc="08090001" w:tentative="1">
+      <w:start w:val="1"/>
+      <w:numFmt w:val="bullet"/>
+      <w:lvlText w:val=""/>
+      <w:lvlJc w:val="left"/>
+      <w:pPr>
+        <w:ind w:left="2880" w:hanging="360"/>
+      </w:pPr>
+      <w:rPr>
+        <w:rFonts w:ascii="Symbol" w:hAnsi="Symbol" w:hint="default"/>
+      </w:rPr>
+    </w:lvl>
+    <w:lvl w:ilvl="4" w:tplc="08090003" w:tentative="1">
+      <w:start w:val="1"/>
+      <w:numFmt w:val="bullet"/>
+      <w:lvlText w:val="o"/>
+      <w:lvlJc w:val="left"/>
+      <w:pPr>
+        <w:ind w:left="3600" w:hanging="360"/>
+      </w:pPr>
+      <w:rPr>
+        <w:rFonts w:ascii="Courier New" w:hAnsi="Courier New" w:cs="Courier New" w:hint="default"/>
+      </w:rPr>
+    </w:lvl>
+    <w:lvl w:ilvl="5" w:tplc="08090005" w:tentative="1">
+      <w:start w:val="1"/>
+      <w:numFmt w:val="bullet"/>
+      <w:lvlText w:val=""/>
+      <w:lvlJc w:val="left"/>
+      <w:pPr>
+        <w:ind w:left="4320" w:hanging="360"/>
+      </w:pPr>
+      <w:rPr>
+        <w:rFonts w:ascii="Wingdings" w:hAnsi="Wingdings" w:hint="default"/>
+      </w:rPr>
+    </w:lvl>
+    <w:lvl w:ilvl="6" w:tplc="08090001" w:tentative="1">
+      <w:start w:val="1"/>
+      <w:numFmt w:val="bullet"/>
+      <w:lvlText w:val=""/>
+      <w:lvlJc w:val="left"/>
+      <w:pPr>
+        <w:ind w:left="5040" w:hanging="360"/>
+      </w:pPr>
+      <w:rPr>
+        <w:rFonts w:ascii="Symbol" w:hAnsi="Symbol" w:hint="default"/>
+      </w:rPr>
+    </w:lvl>
+    <w:lvl w:ilvl="7" w:tplc="08090003" w:tentative="1">
+      <w:start w:val="1"/>
+      <w:numFmt w:val="bullet"/>
+      <w:lvlText w:val="o"/>
+      <w:lvlJc w:val="left"/>
+      <w:pPr>
+        <w:ind w:left="5760" w:hanging="360"/>
+      </w:pPr>
+      <w:rPr>
+        <w:rFonts w:ascii="Courier New" w:hAnsi="Courier New" w:cs="Courier New" w:hint="default"/>
+      </w:rPr>
+    </w:lvl>
+    <w:lvl w:ilvl="8" w:tplc="08090005" w:tentative="1">
+      <w:start w:val="1"/>
+      <w:numFmt w:val="bullet"/>
+      <w:lvlText w:val=""/>
+      <w:lvlJc w:val="left"/>
+      <w:pPr>
+        <w:ind w:left="6480" w:hanging="360"/>
+      </w:pPr>
+      <w:rPr>
+        <w:rFonts w:ascii="Wingdings" w:hAnsi="Wingdings" w:hint="default"/>
+      </w:rPr>
+    </w:lvl>
+  </w:abstractNum>
   <w:num w:numId="1">
-    <w:abstractNumId w:val="2"/>
+    <w:abstractNumId w:val="3"/>
   </w:num>
   <w:num w:numId="2">
     <w:abstractNumId w:val="1"/>
   </w:num>
   <w:num w:numId="3">
-    <w:abstractNumId w:val="3"/>
+    <w:abstractNumId w:val="4"/>
   </w:num>
   <w:num w:numId="4">
     <w:abstractNumId w:val="0"/>
+  </w:num>
+  <w:num w:numId="5">
+    <w:abstractNumId w:val="6"/>
+  </w:num>
+  <w:num w:numId="6">
+    <w:abstractNumId w:val="7"/>
+  </w:num>
+  <w:num w:numId="7">
+    <w:abstractNumId w:val="2"/>
+  </w:num>
+  <w:num w:numId="8">
+    <w:abstractNumId w:val="8"/>
+  </w:num>
+  <w:num w:numId="9">
+    <w:abstractNumId w:val="5"/>
   </w:num>
 </w:numbering>
 </file>
@@ -1235,6 +2150,28 @@
       <w:szCs w:val="32"/>
     </w:rPr>
   </w:style>
+  <w:style w:type="paragraph" w:styleId="Heading2">
+    <w:name w:val="heading 2"/>
+    <w:basedOn w:val="Normal"/>
+    <w:next w:val="Normal"/>
+    <w:link w:val="Heading2Char"/>
+    <w:uiPriority w:val="9"/>
+    <w:unhideWhenUsed/>
+    <w:qFormat/>
+    <w:rsid w:val="003D4D74"/>
+    <w:pPr>
+      <w:keepNext/>
+      <w:keepLines/>
+      <w:spacing w:before="40" w:after="0"/>
+      <w:outlineLvl w:val="1"/>
+    </w:pPr>
+    <w:rPr>
+      <w:rFonts w:asciiTheme="majorHAnsi" w:eastAsiaTheme="majorEastAsia" w:hAnsiTheme="majorHAnsi" w:cstheme="majorBidi"/>
+      <w:color w:val="2F5496" w:themeColor="accent1" w:themeShade="BF"/>
+      <w:sz w:val="26"/>
+      <w:szCs w:val="26"/>
+    </w:rPr>
+  </w:style>
   <w:style w:type="character" w:default="1" w:styleId="DefaultParagraphFont">
     <w:name w:val="Default Paragraph Font"/>
     <w:uiPriority w:val="1"/>
@@ -1318,6 +2255,19 @@
       <w:color w:val="2F5496" w:themeColor="accent1" w:themeShade="BF"/>
       <w:sz w:val="32"/>
       <w:szCs w:val="32"/>
+    </w:rPr>
+  </w:style>
+  <w:style w:type="character" w:customStyle="1" w:styleId="Heading2Char">
+    <w:name w:val="Heading 2 Char"/>
+    <w:basedOn w:val="DefaultParagraphFont"/>
+    <w:link w:val="Heading2"/>
+    <w:uiPriority w:val="9"/>
+    <w:rsid w:val="003D4D74"/>
+    <w:rPr>
+      <w:rFonts w:asciiTheme="majorHAnsi" w:eastAsiaTheme="majorEastAsia" w:hAnsiTheme="majorHAnsi" w:cstheme="majorBidi"/>
+      <w:color w:val="2F5496" w:themeColor="accent1" w:themeShade="BF"/>
+      <w:sz w:val="26"/>
+      <w:szCs w:val="26"/>
     </w:rPr>
   </w:style>
 </w:styles>

</xml_diff>